<commit_message>
Final Code with State saving
</commit_message>
<xml_diff>
--- a/project report.docx
+++ b/project report.docx
@@ -176,27 +176,7 @@
           <w:sz w:val="24"/>
           <w:szCs w:val="24"/>
         </w:rPr>
-        <w:t xml:space="preserve">Aly Abdel </w:t>
-      </w:r>
-      <w:proofErr w:type="spellStart"/>
-      <w:r>
-        <w:rPr>
-          <w:rFonts w:ascii="Constantia" w:eastAsia="Times New Roman" w:hAnsi="Constantia" w:cs="Times New Roman"/>
-          <w:color w:val="595959"/>
-          <w:sz w:val="24"/>
-          <w:szCs w:val="24"/>
-        </w:rPr>
-        <w:t>Razik</w:t>
-      </w:r>
-      <w:proofErr w:type="spellEnd"/>
-      <w:r>
-        <w:rPr>
-          <w:rFonts w:ascii="Constantia" w:eastAsia="Times New Roman" w:hAnsi="Constantia" w:cs="Times New Roman"/>
-          <w:color w:val="595959"/>
-          <w:sz w:val="24"/>
-          <w:szCs w:val="24"/>
-        </w:rPr>
-        <w:t xml:space="preserve"> </w:t>
+        <w:t xml:space="preserve">Aly Abdel Razik </w:t>
       </w:r>
       <w:r>
         <w:rPr>
@@ -275,6 +255,27 @@
           <w:color w:val="595959"/>
         </w:rPr>
         <w:t>31-January-2021</w:t>
+      </w:r>
+    </w:p>
+    <w:p>
+      <w:pPr>
+        <w:rPr>
+          <w:rFonts w:ascii="Constantia" w:eastAsia="Times New Roman" w:hAnsi="Constantia" w:cs="Times New Roman"/>
+          <w:color w:val="007789"/>
+          <w:kern w:val="36"/>
+          <w:sz w:val="32"/>
+          <w:szCs w:val="32"/>
+        </w:rPr>
+      </w:pPr>
+      <w:r>
+        <w:rPr>
+          <w:rFonts w:ascii="Constantia" w:eastAsia="Times New Roman" w:hAnsi="Constantia" w:cs="Times New Roman"/>
+          <w:color w:val="007789"/>
+          <w:kern w:val="36"/>
+          <w:sz w:val="32"/>
+          <w:szCs w:val="32"/>
+        </w:rPr>
+        <w:br w:type="page"/>
       </w:r>
     </w:p>
     <w:p>
@@ -298,6 +299,7 @@
           <w:sz w:val="32"/>
           <w:szCs w:val="32"/>
         </w:rPr>
+        <w:lastRenderedPageBreak/>
         <w:t>Work Description</w:t>
       </w:r>
     </w:p>
@@ -382,7 +384,6 @@
           <w:szCs w:val="27"/>
         </w:rPr>
       </w:pPr>
-      <w:proofErr w:type="spellStart"/>
       <w:r>
         <w:rPr>
           <w:rFonts w:ascii="Constantia" w:eastAsia="Times New Roman" w:hAnsi="Constantia" w:cs="Times New Roman"/>
@@ -390,17 +391,7 @@
           <w:sz w:val="24"/>
           <w:szCs w:val="24"/>
         </w:rPr>
-        <w:t>Heun’s</w:t>
-      </w:r>
-      <w:proofErr w:type="spellEnd"/>
-      <w:r>
-        <w:rPr>
-          <w:rFonts w:ascii="Constantia" w:eastAsia="Times New Roman" w:hAnsi="Constantia" w:cs="Times New Roman"/>
-          <w:color w:val="004F5B"/>
-          <w:sz w:val="24"/>
-          <w:szCs w:val="24"/>
-        </w:rPr>
-        <w:t> </w:t>
+        <w:t>Heun’s </w:t>
       </w:r>
     </w:p>
     <w:p>
@@ -446,19 +437,8 @@
           <w:sz w:val="24"/>
           <w:szCs w:val="24"/>
         </w:rPr>
-        <w:t>-Order Runge-</w:t>
-      </w:r>
-      <w:proofErr w:type="spellStart"/>
-      <w:r>
-        <w:rPr>
-          <w:rFonts w:ascii="Constantia" w:eastAsia="Times New Roman" w:hAnsi="Constantia" w:cs="Times New Roman"/>
-          <w:color w:val="004F5B"/>
-          <w:sz w:val="24"/>
-          <w:szCs w:val="24"/>
-        </w:rPr>
-        <w:t>Kutta</w:t>
-      </w:r>
-      <w:proofErr w:type="spellEnd"/>
+        <w:t>-Order Runge-Kutta</w:t>
+      </w:r>
     </w:p>
     <w:p>
       <w:pPr>
@@ -503,19 +483,8 @@
           <w:sz w:val="24"/>
           <w:szCs w:val="24"/>
         </w:rPr>
-        <w:t>-Order Runge-</w:t>
-      </w:r>
-      <w:proofErr w:type="spellStart"/>
-      <w:r>
-        <w:rPr>
-          <w:rFonts w:ascii="Constantia" w:eastAsia="Times New Roman" w:hAnsi="Constantia" w:cs="Times New Roman"/>
-          <w:color w:val="004F5B"/>
-          <w:sz w:val="24"/>
-          <w:szCs w:val="24"/>
-        </w:rPr>
-        <w:t>Kutta</w:t>
-      </w:r>
-      <w:proofErr w:type="spellEnd"/>
+        <w:t>-Order Runge-Kutta</w:t>
+      </w:r>
     </w:p>
     <w:p>
       <w:pPr>
@@ -560,19 +529,8 @@
           <w:sz w:val="24"/>
           <w:szCs w:val="24"/>
         </w:rPr>
-        <w:t>-Order Runge-</w:t>
-      </w:r>
-      <w:proofErr w:type="spellStart"/>
-      <w:r>
-        <w:rPr>
-          <w:rFonts w:ascii="Constantia" w:eastAsia="Times New Roman" w:hAnsi="Constantia" w:cs="Times New Roman"/>
-          <w:color w:val="004F5B"/>
-          <w:sz w:val="24"/>
-          <w:szCs w:val="24"/>
-        </w:rPr>
-        <w:t>Kutta</w:t>
-      </w:r>
-      <w:proofErr w:type="spellEnd"/>
+        <w:t>-Order Runge-Kutta</w:t>
+      </w:r>
     </w:p>
     <w:p>
       <w:pPr>
@@ -599,7 +557,6 @@
           <w:szCs w:val="32"/>
         </w:rPr>
       </w:pPr>
-      <w:proofErr w:type="spellStart"/>
       <w:r>
         <w:rPr>
           <w:rFonts w:ascii="Constantia" w:eastAsia="Times New Roman" w:hAnsi="Constantia" w:cs="Times New Roman"/>
@@ -608,10 +565,81 @@
           <w:sz w:val="32"/>
           <w:szCs w:val="32"/>
         </w:rPr>
-        <w:t>Heun’s</w:t>
-      </w:r>
-      <w:proofErr w:type="spellEnd"/>
-      <w:r>
+        <w:t>Heun’s:</w:t>
+      </w:r>
+    </w:p>
+    <w:p>
+      <w:pPr>
+        <w:spacing w:before="120" w:after="200" w:line="240" w:lineRule="auto"/>
+        <w:ind w:left="360" w:hanging="360"/>
+        <w:rPr>
+          <w:rFonts w:ascii="Constantia" w:eastAsia="Times New Roman" w:hAnsi="Constantia" w:cs="Times New Roman"/>
+          <w:color w:val="595959"/>
+        </w:rPr>
+      </w:pPr>
+      <w:r>
+        <w:rPr>
+          <w:rFonts w:ascii="Constantia" w:eastAsia="Times New Roman" w:hAnsi="Constantia" w:cs="Times New Roman"/>
+          <w:color w:val="595959"/>
+        </w:rPr>
+        <w:t xml:space="preserve">Heun’s integrator does an integration step over the whole-time interval then it can do multiple corrective steps. The slope obtained from the previous step is averaged with the current slope and then the target value is re-calculated. </w:t>
+      </w:r>
+    </w:p>
+    <w:p>
+      <w:pPr>
+        <w:spacing w:before="120" w:after="200" w:line="240" w:lineRule="auto"/>
+        <w:ind w:left="360" w:hanging="360"/>
+        <w:rPr>
+          <w:rFonts w:ascii="Constantia" w:eastAsia="Times New Roman" w:hAnsi="Constantia" w:cs="Times New Roman"/>
+          <w:color w:val="595959"/>
+        </w:rPr>
+      </w:pPr>
+      <w:r>
+        <w:rPr>
+          <w:rFonts w:ascii="Constantia" w:eastAsia="Times New Roman" w:hAnsi="Constantia" w:cs="Times New Roman"/>
+          <w:color w:val="595959"/>
+        </w:rPr>
+        <w:t>To do this, the function IntegrateSystemOverTime is used to make the first prediction over the time interval, the resulted slopes are averaged with the initial slopes then the resulted average slopes are then used to make another corrective step.</w:t>
+      </w:r>
+    </w:p>
+    <w:p>
+      <w:pPr>
+        <w:spacing w:before="120" w:after="200" w:line="240" w:lineRule="auto"/>
+        <w:ind w:left="360" w:hanging="360"/>
+        <w:rPr>
+          <w:rFonts w:ascii="Constantia" w:eastAsia="Times New Roman" w:hAnsi="Constantia" w:cs="Times New Roman"/>
+          <w:color w:val="595959"/>
+        </w:rPr>
+      </w:pPr>
+      <w:r>
+        <w:rPr>
+          <w:rFonts w:ascii="Constantia" w:eastAsia="Times New Roman" w:hAnsi="Constantia" w:cs="Times New Roman"/>
+          <w:color w:val="595959"/>
+        </w:rPr>
+        <w:t>To decide how many corrective steps are done, a convergence measure was used as the percentage of change from previous and current position estimation that is:</w:t>
+      </w:r>
+    </w:p>
+    <w:p>
+      <w:pPr>
+        <w:spacing w:before="120" w:after="200" w:line="240" w:lineRule="auto"/>
+        <w:ind w:left="360" w:hanging="360"/>
+        <w:rPr>
+          <w:rFonts w:ascii="Constantia" w:eastAsia="Times New Roman" w:hAnsi="Constantia" w:cs="Times New Roman"/>
+          <w:color w:val="595959"/>
+        </w:rPr>
+      </w:pPr>
+      <w:r>
+        <w:rPr>
+          <w:rFonts w:ascii="Constantia" w:eastAsia="Times New Roman" w:hAnsi="Constantia" w:cs="Times New Roman"/>
+          <w:color w:val="595959"/>
+        </w:rPr>
+        <w:t>Epsilon = | current estimate – previous estimate | / current estimate   %</w:t>
+      </w:r>
+    </w:p>
+    <w:p>
+      <w:pPr>
+        <w:spacing w:before="600" w:after="60" w:line="240" w:lineRule="auto"/>
+        <w:outlineLvl w:val="0"/>
         <w:rPr>
           <w:rFonts w:ascii="Constantia" w:eastAsia="Times New Roman" w:hAnsi="Constantia" w:cs="Times New Roman"/>
           <w:color w:val="007789"/>
@@ -619,120 +647,8 @@
           <w:sz w:val="32"/>
           <w:szCs w:val="32"/>
         </w:rPr>
-        <w:t>:</w:t>
-      </w:r>
-    </w:p>
-    <w:p>
-      <w:pPr>
-        <w:spacing w:before="120" w:after="200" w:line="240" w:lineRule="auto"/>
-        <w:ind w:left="360" w:hanging="360"/>
-        <w:rPr>
-          <w:rFonts w:ascii="Constantia" w:eastAsia="Times New Roman" w:hAnsi="Constantia" w:cs="Times New Roman"/>
-          <w:color w:val="595959"/>
-        </w:rPr>
-      </w:pPr>
-      <w:proofErr w:type="spellStart"/>
-      <w:r>
-        <w:rPr>
-          <w:rFonts w:ascii="Constantia" w:eastAsia="Times New Roman" w:hAnsi="Constantia" w:cs="Times New Roman"/>
-          <w:color w:val="595959"/>
-        </w:rPr>
-        <w:t>Heun’s</w:t>
-      </w:r>
-      <w:proofErr w:type="spellEnd"/>
-      <w:r>
-        <w:rPr>
-          <w:rFonts w:ascii="Constantia" w:eastAsia="Times New Roman" w:hAnsi="Constantia" w:cs="Times New Roman"/>
-          <w:color w:val="595959"/>
-        </w:rPr>
-        <w:t xml:space="preserve"> integrator does an integration step over the </w:t>
-      </w:r>
-      <w:r>
-        <w:rPr>
-          <w:rFonts w:ascii="Constantia" w:eastAsia="Times New Roman" w:hAnsi="Constantia" w:cs="Times New Roman"/>
-          <w:color w:val="595959"/>
-        </w:rPr>
-        <w:t>whole-time</w:t>
-      </w:r>
-      <w:r>
-        <w:rPr>
-          <w:rFonts w:ascii="Constantia" w:eastAsia="Times New Roman" w:hAnsi="Constantia" w:cs="Times New Roman"/>
-          <w:color w:val="595959"/>
-        </w:rPr>
-        <w:t xml:space="preserve"> interval then it can do multiple corrective steps. The slope obtained from the previous step is averaged with the current slope and then the target value is re-calculated. </w:t>
-      </w:r>
-    </w:p>
-    <w:p>
-      <w:pPr>
-        <w:spacing w:before="120" w:after="200" w:line="240" w:lineRule="auto"/>
-        <w:ind w:left="360" w:hanging="360"/>
-        <w:rPr>
-          <w:rFonts w:ascii="Constantia" w:eastAsia="Times New Roman" w:hAnsi="Constantia" w:cs="Times New Roman"/>
-          <w:color w:val="595959"/>
-        </w:rPr>
-      </w:pPr>
-      <w:r>
-        <w:rPr>
-          <w:rFonts w:ascii="Constantia" w:eastAsia="Times New Roman" w:hAnsi="Constantia" w:cs="Times New Roman"/>
-          <w:color w:val="595959"/>
-        </w:rPr>
-        <w:t xml:space="preserve">To do this, the function </w:t>
-      </w:r>
-      <w:proofErr w:type="spellStart"/>
-      <w:r>
-        <w:rPr>
-          <w:rFonts w:ascii="Constantia" w:eastAsia="Times New Roman" w:hAnsi="Constantia" w:cs="Times New Roman"/>
-          <w:color w:val="595959"/>
-        </w:rPr>
-        <w:t>IntegrateSystemOverTime</w:t>
-      </w:r>
-      <w:proofErr w:type="spellEnd"/>
-      <w:r>
-        <w:rPr>
-          <w:rFonts w:ascii="Constantia" w:eastAsia="Times New Roman" w:hAnsi="Constantia" w:cs="Times New Roman"/>
-          <w:color w:val="595959"/>
-        </w:rPr>
-        <w:t xml:space="preserve"> is used to make the first prediction over the time interval, the resulted slopes are averaged with the initial slopes then the resulted average slopes are then used to make another corrective step.</w:t>
-      </w:r>
-    </w:p>
-    <w:p>
-      <w:pPr>
-        <w:spacing w:before="120" w:after="200" w:line="240" w:lineRule="auto"/>
-        <w:ind w:left="360" w:hanging="360"/>
-        <w:rPr>
-          <w:rFonts w:ascii="Constantia" w:eastAsia="Times New Roman" w:hAnsi="Constantia" w:cs="Times New Roman"/>
-          <w:color w:val="595959"/>
-        </w:rPr>
-      </w:pPr>
-      <w:r>
-        <w:rPr>
-          <w:rFonts w:ascii="Constantia" w:eastAsia="Times New Roman" w:hAnsi="Constantia" w:cs="Times New Roman"/>
-          <w:color w:val="595959"/>
-        </w:rPr>
-        <w:t>To decide how many corrective steps are done, a convergence measure was used as the percentage of change from previous and current position estimation that is:</w:t>
-      </w:r>
-    </w:p>
-    <w:p>
-      <w:pPr>
-        <w:spacing w:before="120" w:after="200" w:line="240" w:lineRule="auto"/>
-        <w:ind w:left="360" w:hanging="360"/>
-        <w:rPr>
-          <w:rFonts w:ascii="Constantia" w:eastAsia="Times New Roman" w:hAnsi="Constantia" w:cs="Times New Roman"/>
-          <w:color w:val="595959"/>
-        </w:rPr>
-      </w:pPr>
-      <w:r>
-        <w:rPr>
-          <w:rFonts w:ascii="Constantia" w:eastAsia="Times New Roman" w:hAnsi="Constantia" w:cs="Times New Roman"/>
-          <w:color w:val="595959"/>
-        </w:rPr>
-        <w:t>Epsilon = | current estimate – previous estimate | / current estimate   %</w:t>
-      </w:r>
-    </w:p>
-    <w:p>
-      <w:pPr>
-        <w:spacing w:before="600" w:after="60" w:line="240" w:lineRule="auto"/>
-        <w:outlineLvl w:val="0"/>
+      </w:pPr>
+      <w:r>
         <w:rPr>
           <w:rFonts w:ascii="Constantia" w:eastAsia="Times New Roman" w:hAnsi="Constantia" w:cs="Times New Roman"/>
           <w:color w:val="007789"/>
@@ -740,8 +656,64 @@
           <w:sz w:val="32"/>
           <w:szCs w:val="32"/>
         </w:rPr>
-      </w:pPr>
-      <w:r>
+        <w:t>4th Order Runge-Kutta:</w:t>
+      </w:r>
+    </w:p>
+    <w:p>
+      <w:pPr>
+        <w:spacing w:before="120" w:after="200" w:line="240" w:lineRule="auto"/>
+        <w:ind w:left="360" w:hanging="360"/>
+        <w:rPr>
+          <w:rFonts w:ascii="Constantia" w:eastAsia="Times New Roman" w:hAnsi="Constantia" w:cs="Times New Roman"/>
+          <w:color w:val="595959"/>
+        </w:rPr>
+      </w:pPr>
+      <w:r>
+        <w:rPr>
+          <w:rFonts w:ascii="Constantia" w:eastAsia="Times New Roman" w:hAnsi="Constantia" w:cs="Times New Roman"/>
+          <w:color w:val="595959"/>
+        </w:rPr>
+        <w:t>Using the system integrator functions which takes in four parameters, we calculated intermediate slopes at different points. Ultimately, these slopes were averaged as per RK4, and a final slope is obtained.</w:t>
+      </w:r>
+    </w:p>
+    <w:p>
+      <w:pPr>
+        <w:spacing w:before="120" w:after="200" w:line="240" w:lineRule="auto"/>
+        <w:ind w:left="360" w:hanging="360"/>
+        <w:rPr>
+          <w:rFonts w:ascii="Constantia" w:eastAsia="Times New Roman" w:hAnsi="Constantia" w:cs="Times New Roman"/>
+          <w:color w:val="595959"/>
+        </w:rPr>
+      </w:pPr>
+      <w:r>
+        <w:rPr>
+          <w:rFonts w:ascii="Constantia" w:eastAsia="Times New Roman" w:hAnsi="Constantia" w:cs="Times New Roman"/>
+          <w:color w:val="595959"/>
+        </w:rPr>
+        <w:t xml:space="preserve">This final slope is used to update the system one time step. </w:t>
+      </w:r>
+    </w:p>
+    <w:p>
+      <w:pPr>
+        <w:spacing w:before="120" w:after="200" w:line="240" w:lineRule="auto"/>
+        <w:ind w:left="360" w:hanging="360"/>
+        <w:rPr>
+          <w:rFonts w:ascii="Constantia" w:eastAsia="Times New Roman" w:hAnsi="Constantia" w:cs="Times New Roman"/>
+          <w:color w:val="595959"/>
+        </w:rPr>
+      </w:pPr>
+      <w:r>
+        <w:rPr>
+          <w:rFonts w:ascii="Constantia" w:eastAsia="Times New Roman" w:hAnsi="Constantia" w:cs="Times New Roman"/>
+          <w:color w:val="595959"/>
+        </w:rPr>
+        <w:t xml:space="preserve">Also, for the goal of comparing integrators, we saved the obtained system states in a member variable of the PhyEnv class (name: ‘states’). </w:t>
+      </w:r>
+    </w:p>
+    <w:p>
+      <w:pPr>
+        <w:spacing w:before="600" w:after="60" w:line="240" w:lineRule="auto"/>
+        <w:outlineLvl w:val="0"/>
         <w:rPr>
           <w:rFonts w:ascii="Constantia" w:eastAsia="Times New Roman" w:hAnsi="Constantia" w:cs="Times New Roman"/>
           <w:color w:val="007789"/>
@@ -749,9 +721,7 @@
           <w:sz w:val="32"/>
           <w:szCs w:val="32"/>
         </w:rPr>
-        <w:t>4th Order Runge-</w:t>
-      </w:r>
-      <w:proofErr w:type="spellStart"/>
+      </w:pPr>
       <w:r>
         <w:rPr>
           <w:rFonts w:ascii="Constantia" w:eastAsia="Times New Roman" w:hAnsi="Constantia" w:cs="Times New Roman"/>
@@ -760,9 +730,8 @@
           <w:sz w:val="32"/>
           <w:szCs w:val="32"/>
         </w:rPr>
-        <w:t>Kutta</w:t>
-      </w:r>
-      <w:proofErr w:type="spellEnd"/>
+        <w:t>5</w:t>
+      </w:r>
       <w:r>
         <w:rPr>
           <w:rFonts w:ascii="Constantia" w:eastAsia="Times New Roman" w:hAnsi="Constantia" w:cs="Times New Roman"/>
@@ -771,7 +740,7 @@
           <w:sz w:val="32"/>
           <w:szCs w:val="32"/>
         </w:rPr>
-        <w:t>:</w:t>
+        <w:t>th Order Runge-Kutta:</w:t>
       </w:r>
     </w:p>
     <w:p>
@@ -788,7 +757,7 @@
           <w:rFonts w:ascii="Constantia" w:eastAsia="Times New Roman" w:hAnsi="Constantia" w:cs="Times New Roman"/>
           <w:color w:val="595959"/>
         </w:rPr>
-        <w:t>Using the system integrator functions which takes in four parameters, we calculated intermediate slopes at different points. Ultimately, these slopes were averaged as per RK4, and a final slope is obtained.</w:t>
+        <w:t xml:space="preserve">Like RK4 method, we obtained several slopes and eventually the final slope to calculate the next time step values. </w:t>
       </w:r>
     </w:p>
     <w:p>
@@ -805,40 +774,8 @@
           <w:rFonts w:ascii="Constantia" w:eastAsia="Times New Roman" w:hAnsi="Constantia" w:cs="Times New Roman"/>
           <w:color w:val="595959"/>
         </w:rPr>
-        <w:t xml:space="preserve">This final slope is used to update the system one time step. </w:t>
-      </w:r>
-    </w:p>
-    <w:p>
-      <w:pPr>
-        <w:spacing w:before="120" w:after="200" w:line="240" w:lineRule="auto"/>
-        <w:ind w:left="360" w:hanging="360"/>
-        <w:rPr>
-          <w:rFonts w:ascii="Constantia" w:eastAsia="Times New Roman" w:hAnsi="Constantia" w:cs="Times New Roman"/>
-          <w:color w:val="595959"/>
-        </w:rPr>
-      </w:pPr>
-      <w:r>
-        <w:rPr>
-          <w:rFonts w:ascii="Constantia" w:eastAsia="Times New Roman" w:hAnsi="Constantia" w:cs="Times New Roman"/>
-          <w:color w:val="595959"/>
-        </w:rPr>
-        <w:t xml:space="preserve">Also, for the goal of comparing integrators, we saved the obtained system states in a member variable of the </w:t>
-      </w:r>
-      <w:proofErr w:type="spellStart"/>
-      <w:r>
-        <w:rPr>
-          <w:rFonts w:ascii="Constantia" w:eastAsia="Times New Roman" w:hAnsi="Constantia" w:cs="Times New Roman"/>
-          <w:color w:val="595959"/>
-        </w:rPr>
-        <w:t>PhyEnv</w:t>
-      </w:r>
-      <w:proofErr w:type="spellEnd"/>
-      <w:r>
-        <w:rPr>
-          <w:rFonts w:ascii="Constantia" w:eastAsia="Times New Roman" w:hAnsi="Constantia" w:cs="Times New Roman"/>
-          <w:color w:val="595959"/>
-        </w:rPr>
-        <w:t xml:space="preserve"> class (name: ‘states’). </w:t>
+        <w:lastRenderedPageBreak/>
+        <w:t xml:space="preserve">Also, for the goal of comparing integrators, we saved the obtained system states in a member variable of the PhyEnv class (name: ‘states’). </w:t>
       </w:r>
     </w:p>
     <w:p>
@@ -861,125 +798,8 @@
           <w:sz w:val="32"/>
           <w:szCs w:val="32"/>
         </w:rPr>
-        <w:t>5</w:t>
-      </w:r>
-      <w:r>
-        <w:rPr>
-          <w:rFonts w:ascii="Constantia" w:eastAsia="Times New Roman" w:hAnsi="Constantia" w:cs="Times New Roman"/>
-          <w:color w:val="007789"/>
-          <w:kern w:val="36"/>
-          <w:sz w:val="32"/>
-          <w:szCs w:val="32"/>
-        </w:rPr>
-        <w:t>th Order Runge-</w:t>
-      </w:r>
-      <w:proofErr w:type="spellStart"/>
-      <w:r>
-        <w:rPr>
-          <w:rFonts w:ascii="Constantia" w:eastAsia="Times New Roman" w:hAnsi="Constantia" w:cs="Times New Roman"/>
-          <w:color w:val="007789"/>
-          <w:kern w:val="36"/>
-          <w:sz w:val="32"/>
-          <w:szCs w:val="32"/>
-        </w:rPr>
-        <w:t>Kutta</w:t>
-      </w:r>
-      <w:proofErr w:type="spellEnd"/>
-      <w:r>
-        <w:rPr>
-          <w:rFonts w:ascii="Constantia" w:eastAsia="Times New Roman" w:hAnsi="Constantia" w:cs="Times New Roman"/>
-          <w:color w:val="007789"/>
-          <w:kern w:val="36"/>
-          <w:sz w:val="32"/>
-          <w:szCs w:val="32"/>
-        </w:rPr>
-        <w:t>:</w:t>
-      </w:r>
-    </w:p>
-    <w:p>
-      <w:pPr>
-        <w:spacing w:before="120" w:after="200" w:line="240" w:lineRule="auto"/>
-        <w:ind w:left="360" w:hanging="360"/>
-        <w:rPr>
-          <w:rFonts w:ascii="Constantia" w:eastAsia="Times New Roman" w:hAnsi="Constantia" w:cs="Times New Roman"/>
-          <w:color w:val="595959"/>
-        </w:rPr>
-      </w:pPr>
-      <w:r>
-        <w:rPr>
-          <w:rFonts w:ascii="Constantia" w:eastAsia="Times New Roman" w:hAnsi="Constantia" w:cs="Times New Roman"/>
-          <w:color w:val="595959"/>
-        </w:rPr>
-        <w:t xml:space="preserve">Like RK4 method, we obtained several slopes and eventually the final slope to calculate the next time step values. </w:t>
-      </w:r>
-    </w:p>
-    <w:p>
-      <w:pPr>
-        <w:spacing w:before="120" w:after="200" w:line="240" w:lineRule="auto"/>
-        <w:ind w:left="360" w:hanging="360"/>
-        <w:rPr>
-          <w:rFonts w:ascii="Constantia" w:eastAsia="Times New Roman" w:hAnsi="Constantia" w:cs="Times New Roman"/>
-          <w:color w:val="595959"/>
-        </w:rPr>
-      </w:pPr>
-      <w:r>
-        <w:rPr>
-          <w:rFonts w:ascii="Constantia" w:eastAsia="Times New Roman" w:hAnsi="Constantia" w:cs="Times New Roman"/>
-          <w:color w:val="595959"/>
-        </w:rPr>
-        <w:t xml:space="preserve">Also, for the goal of comparing integrators, we saved the obtained system states in a member variable of the </w:t>
-      </w:r>
-      <w:proofErr w:type="spellStart"/>
-      <w:r>
-        <w:rPr>
-          <w:rFonts w:ascii="Constantia" w:eastAsia="Times New Roman" w:hAnsi="Constantia" w:cs="Times New Roman"/>
-          <w:color w:val="595959"/>
-        </w:rPr>
-        <w:t>PhyEnv</w:t>
-      </w:r>
-      <w:proofErr w:type="spellEnd"/>
-      <w:r>
-        <w:rPr>
-          <w:rFonts w:ascii="Constantia" w:eastAsia="Times New Roman" w:hAnsi="Constantia" w:cs="Times New Roman"/>
-          <w:color w:val="595959"/>
-        </w:rPr>
-        <w:t xml:space="preserve"> class (name: ‘states’). </w:t>
-      </w:r>
-    </w:p>
-    <w:p>
-      <w:pPr>
-        <w:spacing w:before="600" w:after="60" w:line="240" w:lineRule="auto"/>
-        <w:outlineLvl w:val="0"/>
-        <w:rPr>
-          <w:rFonts w:ascii="Constantia" w:eastAsia="Times New Roman" w:hAnsi="Constantia" w:cs="Times New Roman"/>
-          <w:color w:val="007789"/>
-          <w:kern w:val="36"/>
-          <w:sz w:val="32"/>
-          <w:szCs w:val="32"/>
-        </w:rPr>
-      </w:pPr>
-      <w:r>
-        <w:rPr>
-          <w:rFonts w:ascii="Constantia" w:eastAsia="Times New Roman" w:hAnsi="Constantia" w:cs="Times New Roman"/>
-          <w:color w:val="007789"/>
-          <w:kern w:val="36"/>
-          <w:sz w:val="32"/>
-          <w:szCs w:val="32"/>
-        </w:rPr>
-        <w:t>Adaptive 4th-Order Runge-</w:t>
-      </w:r>
-      <w:proofErr w:type="spellStart"/>
-      <w:r>
-        <w:rPr>
-          <w:rFonts w:ascii="Constantia" w:eastAsia="Times New Roman" w:hAnsi="Constantia" w:cs="Times New Roman"/>
-          <w:color w:val="007789"/>
-          <w:kern w:val="36"/>
-          <w:sz w:val="32"/>
-          <w:szCs w:val="32"/>
-        </w:rPr>
-        <w:t>Kutta</w:t>
-      </w:r>
-      <w:proofErr w:type="spellEnd"/>
+        <w:t>Adaptive 4th-Order Runge-Kutta</w:t>
+      </w:r>
     </w:p>
     <w:p>
       <w:pPr>
@@ -1211,7 +1031,6 @@
                 <w:szCs w:val="24"/>
               </w:rPr>
             </w:pPr>
-            <w:proofErr w:type="spellStart"/>
             <w:r>
               <w:rPr>
                 <w:rFonts w:ascii="Constantia" w:eastAsia="Times New Roman" w:hAnsi="Constantia" w:cs="Times New Roman"/>
@@ -1221,7 +1040,6 @@
               </w:rPr>
               <w:t>Heun’s</w:t>
             </w:r>
-            <w:proofErr w:type="spellEnd"/>
           </w:p>
         </w:tc>
         <w:tc>
@@ -1797,6 +1615,7 @@
           <w:sz w:val="32"/>
           <w:szCs w:val="32"/>
         </w:rPr>
+        <w:lastRenderedPageBreak/>
         <w:t>Error metrics compared to reference integrator (RK5):</w:t>
       </w:r>
     </w:p>
@@ -1982,7 +1801,6 @@
                 <w:szCs w:val="24"/>
               </w:rPr>
             </w:pPr>
-            <w:proofErr w:type="spellStart"/>
             <w:r>
               <w:rPr>
                 <w:rFonts w:ascii="Times New Roman" w:eastAsia="Times New Roman" w:hAnsi="Times New Roman" w:cs="Times New Roman"/>
@@ -1991,7 +1809,6 @@
               </w:rPr>
               <w:t>MidPoint</w:t>
             </w:r>
-            <w:proofErr w:type="spellEnd"/>
           </w:p>
         </w:tc>
         <w:tc>
@@ -2052,7 +1869,6 @@
                 <w:szCs w:val="24"/>
               </w:rPr>
             </w:pPr>
-            <w:proofErr w:type="spellStart"/>
             <w:r>
               <w:rPr>
                 <w:rFonts w:ascii="Times New Roman" w:eastAsia="Times New Roman" w:hAnsi="Times New Roman" w:cs="Times New Roman"/>
@@ -2061,7 +1877,6 @@
               </w:rPr>
               <w:t>Heun</w:t>
             </w:r>
-            <w:proofErr w:type="spellEnd"/>
           </w:p>
         </w:tc>
         <w:tc>
@@ -2190,7 +2005,6 @@
                 <w:szCs w:val="24"/>
               </w:rPr>
             </w:pPr>
-            <w:proofErr w:type="spellStart"/>
             <w:r>
               <w:rPr>
                 <w:rFonts w:ascii="Times New Roman" w:eastAsia="Times New Roman" w:hAnsi="Times New Roman" w:cs="Times New Roman"/>
@@ -2199,7 +2013,6 @@
               </w:rPr>
               <w:t>AdaptiveRK</w:t>
             </w:r>
-            <w:proofErr w:type="spellEnd"/>
           </w:p>
         </w:tc>
         <w:tc>
@@ -2337,7 +2150,6 @@
         </w:rPr>
         <w:t xml:space="preserve">The step size can be controlled with </w:t>
       </w:r>
-      <w:proofErr w:type="spellStart"/>
       <w:r>
         <w:rPr>
           <w:rFonts w:ascii="Courier New" w:eastAsia="Times New Roman" w:hAnsi="Courier New" w:cs="Courier New"/>
@@ -2347,7 +2159,6 @@
         </w:rPr>
         <w:t>m_MaxTimeStep</w:t>
       </w:r>
-      <w:proofErr w:type="spellEnd"/>
       <w:r>
         <w:rPr>
           <w:rFonts w:ascii="Constantia" w:eastAsia="Times New Roman" w:hAnsi="Constantia" w:cs="Times New Roman"/>
@@ -2476,10 +2287,46 @@
     <w:p/>
     <w:p>
       <w:r>
-        <w:t xml:space="preserve">The spring </w:t>
-      </w:r>
-    </w:p>
-    <w:p/>
+        <w:t>Changing the Spring Constant from the application interface resulted in the following behavior:</w:t>
+      </w:r>
+    </w:p>
+    <w:p>
+      <w:pPr>
+        <w:pStyle w:val="ListParagraph"/>
+        <w:numPr>
+          <w:ilvl w:val="0"/>
+          <w:numId w:val="3"/>
+        </w:numPr>
+      </w:pPr>
+      <w:r>
+        <w:t>Decreasing the value from 5 to 1: the movements of the particles are larger and it took little more time to stabilize (using gravity forces)</w:t>
+      </w:r>
+    </w:p>
+    <w:p>
+      <w:pPr>
+        <w:pStyle w:val="ListParagraph"/>
+        <w:numPr>
+          <w:ilvl w:val="0"/>
+          <w:numId w:val="3"/>
+        </w:numPr>
+      </w:pPr>
+      <w:r>
+        <w:t>Increasing the value from 5 to 10: the movements if the particles are smaller but much faster, the particles oscillate more and took much more time to stabilize.</w:t>
+      </w:r>
+    </w:p>
+    <w:p>
+      <w:pPr>
+        <w:pStyle w:val="ListParagraph"/>
+      </w:pPr>
+    </w:p>
+    <w:p>
+      <w:pPr>
+        <w:pStyle w:val="ListParagraph"/>
+      </w:pPr>
+      <w:r>
+        <w:t>These effects are observed on all integrators without much difference.</w:t>
+      </w:r>
+    </w:p>
     <w:sectPr>
       <w:pgSz w:w="12240" w:h="15840"/>
       <w:pgMar w:top="1440" w:right="1440" w:bottom="1440" w:left="1440" w:header="720" w:footer="720" w:gutter="0"/>
@@ -2642,6 +2489,95 @@
     </w:lvl>
   </w:abstractNum>
   <w:abstractNum w:abstractNumId="1" w15:restartNumberingAfterBreak="0">
+    <w:nsid w:val="20947F0E"/>
+    <w:multiLevelType w:val="hybridMultilevel"/>
+    <w:tmpl w:val="EDA211AE"/>
+    <w:lvl w:ilvl="0" w:tplc="BE262E70">
+      <w:start w:val="1"/>
+      <w:numFmt w:val="decimal"/>
+      <w:lvlText w:val="%1-"/>
+      <w:lvlJc w:val="left"/>
+      <w:pPr>
+        <w:ind w:left="720" w:hanging="360"/>
+      </w:pPr>
+      <w:rPr>
+        <w:rFonts w:hint="default"/>
+      </w:rPr>
+    </w:lvl>
+    <w:lvl w:ilvl="1" w:tplc="04090019" w:tentative="1">
+      <w:start w:val="1"/>
+      <w:numFmt w:val="lowerLetter"/>
+      <w:lvlText w:val="%2."/>
+      <w:lvlJc w:val="left"/>
+      <w:pPr>
+        <w:ind w:left="1440" w:hanging="360"/>
+      </w:pPr>
+    </w:lvl>
+    <w:lvl w:ilvl="2" w:tplc="0409001B" w:tentative="1">
+      <w:start w:val="1"/>
+      <w:numFmt w:val="lowerRoman"/>
+      <w:lvlText w:val="%3."/>
+      <w:lvlJc w:val="right"/>
+      <w:pPr>
+        <w:ind w:left="2160" w:hanging="180"/>
+      </w:pPr>
+    </w:lvl>
+    <w:lvl w:ilvl="3" w:tplc="0409000F" w:tentative="1">
+      <w:start w:val="1"/>
+      <w:numFmt w:val="decimal"/>
+      <w:lvlText w:val="%4."/>
+      <w:lvlJc w:val="left"/>
+      <w:pPr>
+        <w:ind w:left="2880" w:hanging="360"/>
+      </w:pPr>
+    </w:lvl>
+    <w:lvl w:ilvl="4" w:tplc="04090019" w:tentative="1">
+      <w:start w:val="1"/>
+      <w:numFmt w:val="lowerLetter"/>
+      <w:lvlText w:val="%5."/>
+      <w:lvlJc w:val="left"/>
+      <w:pPr>
+        <w:ind w:left="3600" w:hanging="360"/>
+      </w:pPr>
+    </w:lvl>
+    <w:lvl w:ilvl="5" w:tplc="0409001B" w:tentative="1">
+      <w:start w:val="1"/>
+      <w:numFmt w:val="lowerRoman"/>
+      <w:lvlText w:val="%6."/>
+      <w:lvlJc w:val="right"/>
+      <w:pPr>
+        <w:ind w:left="4320" w:hanging="180"/>
+      </w:pPr>
+    </w:lvl>
+    <w:lvl w:ilvl="6" w:tplc="0409000F" w:tentative="1">
+      <w:start w:val="1"/>
+      <w:numFmt w:val="decimal"/>
+      <w:lvlText w:val="%7."/>
+      <w:lvlJc w:val="left"/>
+      <w:pPr>
+        <w:ind w:left="5040" w:hanging="360"/>
+      </w:pPr>
+    </w:lvl>
+    <w:lvl w:ilvl="7" w:tplc="04090019" w:tentative="1">
+      <w:start w:val="1"/>
+      <w:numFmt w:val="lowerLetter"/>
+      <w:lvlText w:val="%8."/>
+      <w:lvlJc w:val="left"/>
+      <w:pPr>
+        <w:ind w:left="5760" w:hanging="360"/>
+      </w:pPr>
+    </w:lvl>
+    <w:lvl w:ilvl="8" w:tplc="0409001B" w:tentative="1">
+      <w:start w:val="1"/>
+      <w:numFmt w:val="lowerRoman"/>
+      <w:lvlText w:val="%9."/>
+      <w:lvlJc w:val="right"/>
+      <w:pPr>
+        <w:ind w:left="6480" w:hanging="180"/>
+      </w:pPr>
+    </w:lvl>
+  </w:abstractNum>
+  <w:abstractNum w:abstractNumId="2" w15:restartNumberingAfterBreak="0">
     <w:nsid w:val="6B8B0152"/>
     <w:multiLevelType w:val="hybridMultilevel"/>
     <w:tmpl w:val="8EF4A946"/>
@@ -2758,6 +2694,9 @@
     <w:abstractNumId w:val="0"/>
   </w:num>
   <w:num w:numId="2">
+    <w:abstractNumId w:val="2"/>
+  </w:num>
+  <w:num w:numId="3">
     <w:abstractNumId w:val="1"/>
   </w:num>
 </w:numbering>
@@ -2886,6 +2825,7 @@
     <w:lsdException w:name="HTML Sample" w:semiHidden="1" w:unhideWhenUsed="1"/>
     <w:lsdException w:name="HTML Typewriter" w:semiHidden="1" w:unhideWhenUsed="1"/>
     <w:lsdException w:name="HTML Variable" w:semiHidden="1" w:unhideWhenUsed="1"/>
+    <w:lsdException w:name="Normal Table" w:semiHidden="1" w:unhideWhenUsed="1"/>
     <w:lsdException w:name="annotation subject" w:semiHidden="1" w:unhideWhenUsed="1"/>
     <w:lsdException w:name="No List" w:semiHidden="1" w:unhideWhenUsed="1"/>
     <w:lsdException w:name="Outline List 1" w:semiHidden="1" w:unhideWhenUsed="1"/>
@@ -2932,8 +2872,10 @@
     <w:lsdException w:name="Table Subtle 2" w:semiHidden="1" w:unhideWhenUsed="1"/>
     <w:lsdException w:name="Table Web 1" w:semiHidden="1" w:unhideWhenUsed="1"/>
     <w:lsdException w:name="Table Web 2" w:semiHidden="1" w:unhideWhenUsed="1"/>
+    <w:lsdException w:name="Table Web 3" w:semiHidden="1" w:unhideWhenUsed="1"/>
     <w:lsdException w:name="Balloon Text" w:semiHidden="1" w:unhideWhenUsed="1"/>
     <w:lsdException w:name="Table Grid" w:uiPriority="39"/>
+    <w:lsdException w:name="Table Theme" w:semiHidden="1" w:unhideWhenUsed="1"/>
     <w:lsdException w:name="Placeholder Text" w:semiHidden="1"/>
     <w:lsdException w:name="No Spacing" w:uiPriority="1" w:qFormat="1"/>
     <w:lsdException w:name="Light Shading" w:uiPriority="60"/>

</xml_diff>